<commit_message>
Retirando pagina em branco
</commit_message>
<xml_diff>
--- a/Documentos/RAJE.docx
+++ b/Documentos/RAJE.docx
@@ -732,6 +732,13 @@
     </w:p>
     <w:sdt>
       <w:sdtPr>
+        <w:rPr>
+          <w:rFonts w:asciiTheme="minorHAnsi" w:eastAsiaTheme="minorHAnsi" w:hAnsiTheme="minorHAnsi" w:cstheme="minorBidi"/>
+          <w:color w:val="auto"/>
+          <w:sz w:val="22"/>
+          <w:szCs w:val="22"/>
+          <w:lang w:val="pt-BR"/>
+        </w:rPr>
         <w:id w:val="920760703"/>
         <w:docPartObj>
           <w:docPartGallery w:val="Table of Contents"/>
@@ -740,14 +747,9 @@
       </w:sdtPr>
       <w:sdtEndPr>
         <w:rPr>
-          <w:rFonts w:asciiTheme="minorHAnsi" w:eastAsiaTheme="minorHAnsi" w:hAnsiTheme="minorHAnsi" w:cstheme="minorBidi"/>
           <w:b/>
           <w:bCs/>
           <w:noProof/>
-          <w:color w:val="auto"/>
-          <w:sz w:val="22"/>
-          <w:szCs w:val="22"/>
-          <w:lang w:val="pt-BR"/>
         </w:rPr>
       </w:sdtEndPr>
       <w:sdtContent>
@@ -3001,94 +3003,6 @@
     </w:p>
     <w:p>
       <w:pPr>
-        <w:rPr>
-          <w:rFonts w:asciiTheme="majorHAnsi" w:hAnsiTheme="majorHAnsi"/>
-          <w:sz w:val="28"/>
-        </w:rPr>
-      </w:pPr>
-    </w:p>
-    <w:p>
-      <w:pPr>
-        <w:rPr>
-          <w:rFonts w:asciiTheme="majorHAnsi" w:hAnsiTheme="majorHAnsi"/>
-          <w:sz w:val="28"/>
-        </w:rPr>
-      </w:pPr>
-    </w:p>
-    <w:p>
-      <w:pPr>
-        <w:rPr>
-          <w:rFonts w:asciiTheme="majorHAnsi" w:hAnsiTheme="majorHAnsi"/>
-          <w:sz w:val="28"/>
-        </w:rPr>
-      </w:pPr>
-    </w:p>
-    <w:p>
-      <w:pPr>
-        <w:rPr>
-          <w:rFonts w:asciiTheme="majorHAnsi" w:hAnsiTheme="majorHAnsi"/>
-          <w:sz w:val="28"/>
-        </w:rPr>
-      </w:pPr>
-    </w:p>
-    <w:p>
-      <w:pPr>
-        <w:rPr>
-          <w:rFonts w:asciiTheme="majorHAnsi" w:hAnsiTheme="majorHAnsi"/>
-          <w:sz w:val="28"/>
-        </w:rPr>
-      </w:pPr>
-    </w:p>
-    <w:p>
-      <w:pPr>
-        <w:rPr>
-          <w:rFonts w:asciiTheme="majorHAnsi" w:hAnsiTheme="majorHAnsi"/>
-          <w:sz w:val="28"/>
-        </w:rPr>
-      </w:pPr>
-    </w:p>
-    <w:p>
-      <w:pPr>
-        <w:rPr>
-          <w:rFonts w:asciiTheme="majorHAnsi" w:hAnsiTheme="majorHAnsi"/>
-          <w:sz w:val="28"/>
-        </w:rPr>
-      </w:pPr>
-    </w:p>
-    <w:p>
-      <w:pPr>
-        <w:rPr>
-          <w:rFonts w:asciiTheme="majorHAnsi" w:hAnsiTheme="majorHAnsi"/>
-          <w:sz w:val="28"/>
-        </w:rPr>
-      </w:pPr>
-    </w:p>
-    <w:p>
-      <w:pPr>
-        <w:rPr>
-          <w:rFonts w:asciiTheme="majorHAnsi" w:hAnsiTheme="majorHAnsi"/>
-          <w:sz w:val="28"/>
-        </w:rPr>
-      </w:pPr>
-    </w:p>
-    <w:p>
-      <w:pPr>
-        <w:rPr>
-          <w:rFonts w:asciiTheme="majorHAnsi" w:hAnsiTheme="majorHAnsi"/>
-          <w:sz w:val="28"/>
-        </w:rPr>
-      </w:pPr>
-    </w:p>
-    <w:p>
-      <w:pPr>
-        <w:rPr>
-          <w:rFonts w:asciiTheme="majorHAnsi" w:hAnsiTheme="majorHAnsi"/>
-          <w:sz w:val="28"/>
-        </w:rPr>
-      </w:pPr>
-    </w:p>
-    <w:p>
-      <w:pPr>
         <w:pStyle w:val="Heading1"/>
         <w:numPr>
           <w:ilvl w:val="0"/>
@@ -3394,13 +3308,7 @@
       </w:pPr>
       <w:bookmarkStart w:id="10" w:name="_Toc65360121"/>
       <w:r>
-        <w:t>Cadastr</w:t>
-      </w:r>
-      <w:r>
-        <w:t xml:space="preserve">ar </w:t>
-      </w:r>
-      <w:r>
-        <w:t>sugestão de recomendação de filme</w:t>
+        <w:t>Cadastrar sugestão de recomendação de filme</w:t>
       </w:r>
       <w:bookmarkEnd w:id="10"/>
     </w:p>
@@ -3549,13 +3457,7 @@
         </w:drawing>
       </w:r>
       <w:r>
-        <w:t>Cadastr</w:t>
-      </w:r>
-      <w:r>
-        <w:t xml:space="preserve">ar </w:t>
-      </w:r>
-      <w:r>
-        <w:t>sugestão de recomendação de livro</w:t>
+        <w:t>Cadastrar sugestão de recomendação de livro</w:t>
       </w:r>
       <w:bookmarkEnd w:id="11"/>
     </w:p>
@@ -3580,13 +3482,7 @@
       </w:pPr>
       <w:bookmarkStart w:id="12" w:name="_Toc65360123"/>
       <w:r>
-        <w:t>Cadast</w:t>
-      </w:r>
-      <w:r>
-        <w:t xml:space="preserve">rar </w:t>
-      </w:r>
-      <w:r>
-        <w:t>sugestão de recomendação de série</w:t>
+        <w:t>Cadastrar sugestão de recomendação de série</w:t>
       </w:r>
       <w:bookmarkEnd w:id="12"/>
     </w:p>
@@ -3680,10 +3576,7 @@
       <w:bookmarkStart w:id="13" w:name="_Toc65360124"/>
       <w:r>
         <w:lastRenderedPageBreak/>
-        <w:t>Ver r</w:t>
-      </w:r>
-      <w:r>
-        <w:t>ecomendações automáticas após 10 membros</w:t>
+        <w:t>Ver recomendações automáticas após 10 membros</w:t>
       </w:r>
       <w:bookmarkEnd w:id="13"/>
     </w:p>
@@ -3775,10 +3668,7 @@
       </w:pPr>
       <w:bookmarkStart w:id="14" w:name="_Toc65360125"/>
       <w:r>
-        <w:t>Ver</w:t>
-      </w:r>
-      <w:r>
-        <w:t xml:space="preserve"> página pessoal com avaliações</w:t>
+        <w:t>Ver página pessoal com avaliações</w:t>
       </w:r>
       <w:bookmarkEnd w:id="14"/>
     </w:p>
@@ -3941,10 +3831,7 @@
         </w:drawing>
       </w:r>
       <w:r>
-        <w:t>Enviar s</w:t>
-      </w:r>
-      <w:r>
-        <w:t>olicitação de amizade a outro membro</w:t>
+        <w:t>Enviar solicitação de amizade a outro membro</w:t>
       </w:r>
       <w:bookmarkEnd w:id="16"/>
     </w:p>
@@ -3972,6 +3859,9 @@
         <w:ind w:left="750"/>
       </w:pPr>
       <w:r>
+        <w:rPr>
+          <w:noProof/>
+        </w:rPr>
         <w:drawing>
           <wp:anchor distT="0" distB="0" distL="114300" distR="114300" simplePos="0" relativeHeight="251667456" behindDoc="0" locked="0" layoutInCell="1" allowOverlap="1" wp14:anchorId="10451400" wp14:editId="0F8E98FC">
             <wp:simplePos x="0" y="0"/>
@@ -4110,10 +4000,7 @@
       </w:r>
       <w:bookmarkStart w:id="18" w:name="_Toc65360129"/>
       <w:r>
-        <w:t>D</w:t>
-      </w:r>
-      <w:r>
-        <w:t>ar ou retirar like nas avaliações de seu ciclo de amizades</w:t>
+        <w:t>Dar ou retirar like nas avaliações de seu ciclo de amizades</w:t>
       </w:r>
       <w:bookmarkEnd w:id="18"/>
     </w:p>
@@ -4268,10 +4155,7 @@
         <w:t xml:space="preserve"> </w:t>
       </w:r>
       <w:r>
-        <w:t>M</w:t>
-      </w:r>
-      <w:r>
-        <w:t>ostrar recomendações do ciclo de amizades</w:t>
+        <w:t>Mostrar recomendações do ciclo de amizades</w:t>
       </w:r>
       <w:bookmarkEnd w:id="19"/>
     </w:p>
@@ -4307,10 +4191,7 @@
       </w:r>
       <w:bookmarkStart w:id="20" w:name="_Toc65360131"/>
       <w:r>
-        <w:t>M</w:t>
-      </w:r>
-      <w:r>
-        <w:t>ostrar recomendações automáticas</w:t>
+        <w:t>Mostrar recomendações automáticas</w:t>
       </w:r>
       <w:bookmarkEnd w:id="20"/>
     </w:p>
@@ -4399,16 +4280,7 @@
       </w:r>
       <w:bookmarkStart w:id="21" w:name="_Toc65360132"/>
       <w:r>
-        <w:t>A</w:t>
-      </w:r>
-      <w:r>
-        <w:t>presenta</w:t>
-      </w:r>
-      <w:r>
-        <w:t>r</w:t>
-      </w:r>
-      <w:r>
-        <w:t xml:space="preserve"> os amigos em comum</w:t>
+        <w:t>Apresentar os amigos em comum</w:t>
       </w:r>
       <w:bookmarkEnd w:id="21"/>
     </w:p>
@@ -4513,10 +4385,7 @@
       </w:r>
       <w:bookmarkStart w:id="22" w:name="_Toc65360133"/>
       <w:r>
-        <w:t>Apresentar</w:t>
-      </w:r>
-      <w:r>
-        <w:t xml:space="preserve"> sugestões de amizades</w:t>
+        <w:t>Apresentar sugestões de amizades</w:t>
       </w:r>
       <w:bookmarkEnd w:id="22"/>
     </w:p>
@@ -4602,10 +4471,7 @@
       </w:r>
       <w:bookmarkStart w:id="23" w:name="_Toc65360134"/>
       <w:r>
-        <w:t>R</w:t>
-      </w:r>
-      <w:r>
-        <w:t>eunir likes e avaliações</w:t>
+        <w:t>Reunir likes e avaliações</w:t>
       </w:r>
       <w:bookmarkEnd w:id="23"/>
     </w:p>
@@ -4733,13 +4599,7 @@
       </w:r>
       <w:bookmarkStart w:id="24" w:name="_Toc65360135"/>
       <w:r>
-        <w:t>Relat</w:t>
-      </w:r>
-      <w:r>
-        <w:t>ar</w:t>
-      </w:r>
-      <w:r>
-        <w:t xml:space="preserve"> serviços para o administrador</w:t>
+        <w:t>Relatar serviços para o administrador</w:t>
       </w:r>
       <w:bookmarkEnd w:id="24"/>
     </w:p>
@@ -4824,10 +4684,7 @@
       </w:pPr>
       <w:bookmarkStart w:id="25" w:name="_Toc65360136"/>
       <w:r>
-        <w:t xml:space="preserve">Diagramas de </w:t>
-      </w:r>
-      <w:r>
-        <w:t>sequência</w:t>
+        <w:t>Diagramas de sequência</w:t>
       </w:r>
       <w:bookmarkEnd w:id="25"/>
     </w:p>

</xml_diff>

<commit_message>
Inicio da Criacao das Entidades
</commit_message>
<xml_diff>
--- a/Documentos/RAJE.docx
+++ b/Documentos/RAJE.docx
@@ -906,7 +906,7 @@
                 <w:noProof/>
                 <w:webHidden/>
               </w:rPr>
-              <w:t>4</w:t>
+              <w:t>3</w:t>
             </w:r>
             <w:r>
               <w:rPr>
@@ -1014,7 +1014,7 @@
                 <w:noProof/>
                 <w:webHidden/>
               </w:rPr>
-              <w:t>4</w:t>
+              <w:t>3</w:t>
             </w:r>
             <w:r>
               <w:rPr>
@@ -1122,7 +1122,7 @@
                 <w:noProof/>
                 <w:webHidden/>
               </w:rPr>
-              <w:t>4</w:t>
+              <w:t>3</w:t>
             </w:r>
             <w:r>
               <w:rPr>
@@ -1206,7 +1206,7 @@
                 <w:noProof/>
                 <w:webHidden/>
               </w:rPr>
-              <w:t>4</w:t>
+              <w:t>3</w:t>
             </w:r>
             <w:r>
               <w:rPr>
@@ -1288,7 +1288,7 @@
                 <w:noProof/>
                 <w:webHidden/>
               </w:rPr>
-              <w:t>4</w:t>
+              <w:t>3</w:t>
             </w:r>
             <w:r>
               <w:rPr>
@@ -1370,7 +1370,7 @@
                 <w:noProof/>
                 <w:webHidden/>
               </w:rPr>
-              <w:t>5</w:t>
+              <w:t>4</w:t>
             </w:r>
             <w:r>
               <w:rPr>
@@ -1452,7 +1452,7 @@
                 <w:noProof/>
                 <w:webHidden/>
               </w:rPr>
-              <w:t>5</w:t>
+              <w:t>4</w:t>
             </w:r>
             <w:r>
               <w:rPr>
@@ -1534,7 +1534,7 @@
                 <w:noProof/>
                 <w:webHidden/>
               </w:rPr>
-              <w:t>6</w:t>
+              <w:t>5</w:t>
             </w:r>
             <w:r>
               <w:rPr>
@@ -1616,7 +1616,7 @@
                 <w:noProof/>
                 <w:webHidden/>
               </w:rPr>
-              <w:t>6</w:t>
+              <w:t>5</w:t>
             </w:r>
             <w:r>
               <w:rPr>
@@ -1698,7 +1698,7 @@
                 <w:noProof/>
                 <w:webHidden/>
               </w:rPr>
-              <w:t>7</w:t>
+              <w:t>6</w:t>
             </w:r>
             <w:r>
               <w:rPr>
@@ -1780,7 +1780,7 @@
                 <w:noProof/>
                 <w:webHidden/>
               </w:rPr>
-              <w:t>7</w:t>
+              <w:t>6</w:t>
             </w:r>
             <w:r>
               <w:rPr>
@@ -1862,7 +1862,7 @@
                 <w:noProof/>
                 <w:webHidden/>
               </w:rPr>
-              <w:t>8</w:t>
+              <w:t>7</w:t>
             </w:r>
             <w:r>
               <w:rPr>
@@ -1930,7 +1930,7 @@
                 <w:noProof/>
                 <w:webHidden/>
               </w:rPr>
-              <w:t>8</w:t>
+              <w:t>7</w:t>
             </w:r>
             <w:r>
               <w:rPr>
@@ -2012,7 +2012,7 @@
                 <w:noProof/>
                 <w:webHidden/>
               </w:rPr>
-              <w:t>9</w:t>
+              <w:t>8</w:t>
             </w:r>
             <w:r>
               <w:rPr>
@@ -2094,7 +2094,7 @@
                 <w:noProof/>
                 <w:webHidden/>
               </w:rPr>
-              <w:t>9</w:t>
+              <w:t>8</w:t>
             </w:r>
             <w:r>
               <w:rPr>
@@ -2176,7 +2176,7 @@
                 <w:noProof/>
                 <w:webHidden/>
               </w:rPr>
-              <w:t>10</w:t>
+              <w:t>9</w:t>
             </w:r>
             <w:r>
               <w:rPr>
@@ -2258,7 +2258,7 @@
                 <w:noProof/>
                 <w:webHidden/>
               </w:rPr>
-              <w:t>10</w:t>
+              <w:t>9</w:t>
             </w:r>
             <w:r>
               <w:rPr>
@@ -2340,7 +2340,7 @@
                 <w:noProof/>
                 <w:webHidden/>
               </w:rPr>
-              <w:t>11</w:t>
+              <w:t>10</w:t>
             </w:r>
             <w:r>
               <w:rPr>
@@ -2422,7 +2422,7 @@
                 <w:noProof/>
                 <w:webHidden/>
               </w:rPr>
-              <w:t>11</w:t>
+              <w:t>10</w:t>
             </w:r>
             <w:r>
               <w:rPr>
@@ -2504,7 +2504,7 @@
                 <w:noProof/>
                 <w:webHidden/>
               </w:rPr>
-              <w:t>12</w:t>
+              <w:t>11</w:t>
             </w:r>
             <w:r>
               <w:rPr>
@@ -2610,7 +2610,7 @@
                 <w:noProof/>
                 <w:webHidden/>
               </w:rPr>
-              <w:t>12</w:t>
+              <w:t>11</w:t>
             </w:r>
             <w:r>
               <w:rPr>
@@ -2718,7 +2718,7 @@
                 <w:noProof/>
                 <w:webHidden/>
               </w:rPr>
-              <w:t>12</w:t>
+              <w:t>11</w:t>
             </w:r>
             <w:r>
               <w:rPr>
@@ -2826,7 +2826,7 @@
                 <w:noProof/>
                 <w:webHidden/>
               </w:rPr>
-              <w:t>12</w:t>
+              <w:t>11</w:t>
             </w:r>
             <w:r>
               <w:rPr>
@@ -2934,7 +2934,7 @@
                 <w:noProof/>
                 <w:webHidden/>
               </w:rPr>
-              <w:t>12</w:t>
+              <w:t>11</w:t>
             </w:r>
             <w:r>
               <w:rPr>

</xml_diff>